<commit_message>
Drobne poprawki i dodanie linku do dokumentacji
</commit_message>
<xml_diff>
--- a/ShopList_Kowal_Dariusz.docx
+++ b/ShopList_Kowal_Dariusz.docx
@@ -14,7 +14,7 @@
           <v:rect id="rectole0000000000" o:spid="_x0000_i1025" style="width:276.75pt;height:276pt" o:ole="" o:preferrelative="t" stroked="f">
             <v:imagedata r:id="rId4" o:title=""/>
           </v:rect>
-          <o:OLEObject Type="Embed" ProgID="StaticMetafile" ShapeID="rectole0000000000" DrawAspect="Content" ObjectID="_1667731362" r:id="rId5"/>
+          <o:OLEObject Type="Embed" ProgID="StaticMetafile" ShapeID="rectole0000000000" DrawAspect="Content" ObjectID="_1667747949" r:id="rId5"/>
         </w:object>
       </w:r>
     </w:p>
@@ -533,8 +533,6 @@
         </w:rPr>
         <w:tab/>
       </w:r>
-      <w:bookmarkStart w:id="0" w:name="_GoBack"/>
-      <w:bookmarkEnd w:id="0"/>
     </w:p>
     <w:p>
       <w:pPr>
@@ -3514,6 +3512,33 @@
           <w:sz w:val="24"/>
           <w:szCs w:val="24"/>
         </w:rPr>
+        <w:t xml:space="preserve">Projekt można pobrać tutaj: </w:t>
+      </w:r>
+      <w:r>
+        <w:rPr>
+          <w:rFonts w:ascii="Calibri" w:eastAsia="Calibri" w:hAnsi="Calibri" w:cs="Calibri"/>
+          <w:sz w:val="24"/>
+          <w:szCs w:val="24"/>
+        </w:rPr>
+        <w:t>https://github.com/KowDar/PUM_SHOPPINGLIST</w:t>
+      </w:r>
+      <w:bookmarkStart w:id="0" w:name="_GoBack"/>
+      <w:bookmarkEnd w:id="0"/>
+    </w:p>
+    <w:p>
+      <w:pPr>
+        <w:rPr>
+          <w:rFonts w:ascii="Calibri" w:eastAsia="Calibri" w:hAnsi="Calibri" w:cs="Calibri"/>
+          <w:sz w:val="24"/>
+          <w:szCs w:val="24"/>
+        </w:rPr>
+      </w:pPr>
+      <w:r>
+        <w:rPr>
+          <w:rFonts w:ascii="Calibri" w:eastAsia="Calibri" w:hAnsi="Calibri" w:cs="Calibri"/>
+          <w:sz w:val="24"/>
+          <w:szCs w:val="24"/>
+        </w:rPr>
         <w:t xml:space="preserve">Jeżeli chcemy </w:t>
       </w:r>
       <w:r>
@@ -3522,7 +3547,23 @@
           <w:sz w:val="24"/>
           <w:szCs w:val="24"/>
         </w:rPr>
-        <w:t xml:space="preserve">uruchomić aplikację musimy mieć zainstalowany program Android Studio. W Android Studio powinniśmy mieć zainstalowane urządzenie mobilne lub podpięty własny telefon przez kabel USB. W tym przypadku z co najmniej API 27 tj. wersja Androida Pie 8.1. Po zaimportowaniu projektu automatycznie powinien zainstalować się </w:t>
+        <w:t>uruchomić aplikację musimy mieć zainstalowan</w:t>
+      </w:r>
+      <w:r>
+        <w:rPr>
+          <w:rFonts w:ascii="Calibri" w:eastAsia="Calibri" w:hAnsi="Calibri" w:cs="Calibri"/>
+          <w:sz w:val="24"/>
+          <w:szCs w:val="24"/>
+        </w:rPr>
+        <w:t xml:space="preserve">e środowisko </w:t>
+      </w:r>
+      <w:r>
+        <w:rPr>
+          <w:rFonts w:ascii="Calibri" w:eastAsia="Calibri" w:hAnsi="Calibri" w:cs="Calibri"/>
+          <w:sz w:val="24"/>
+          <w:szCs w:val="24"/>
+        </w:rPr>
+        <w:t xml:space="preserve">Android Studio. W Android Studio powinniśmy mieć zainstalowane urządzenie mobilne lub podpięty własny telefon przez kabel USB. W tym przypadku z co najmniej API 27 tj. wersja Androida Pie 8.1. Po zaimportowaniu projektu automatycznie powinien zainstalować się </w:t>
       </w:r>
       <w:proofErr w:type="spellStart"/>
       <w:r>

</xml_diff>